<commit_message>
sono stanco, stamattina stacco un po e passo a lp1
</commit_message>
<xml_diff>
--- a/Progetto.docx
+++ b/Progetto.docx
@@ -168,8 +168,10 @@
           <w:sz w:val="16"/>
           <w:lang w:val="it-IT"/>
         </w:rPr>
-        <w:t>WITHDRAWN</w:t>
-      </w:r>
+        <w:t>COLLECTED</w:t>
+      </w:r>
+      <w:bookmarkStart w:id="0" w:name="_GoBack"/>
+      <w:bookmarkEnd w:id="0"/>
       <w:r>
         <w:rPr>
           <w:rFonts w:ascii="DejaVu Sans Mono" w:hAnsi="DejaVu Sans Mono" w:cs="DejaVu Sans Mono"/>
@@ -2339,8 +2341,6 @@
               </w:rPr>
               <w:t>Numero di token per linea del file di testo</w:t>
             </w:r>
-            <w:bookmarkStart w:id="0" w:name="_GoBack"/>
-            <w:bookmarkEnd w:id="0"/>
           </w:p>
           <w:p>
             <w:pPr>
@@ -7819,7 +7819,7 @@
 </file>
 
 <file path=customXml/itemProps2.xml><?xml version="1.0" encoding="utf-8"?>
-<ds:datastoreItem xmlns:ds="http://schemas.openxmlformats.org/officeDocument/2006/customXml" ds:itemID="{EC7FB356-A3CA-4477-856E-372DE582AE06}">
+<ds:datastoreItem xmlns:ds="http://schemas.openxmlformats.org/officeDocument/2006/customXml" ds:itemID="{C02A10F4-5482-43D7-8AFE-55A8A0F79646}">
   <ds:schemaRefs>
     <ds:schemaRef ds:uri="http://schemas.openxmlformats.org/officeDocument/2006/bibliography"/>
   </ds:schemaRefs>

</xml_diff>